<commit_message>
Ateração das anotações e dos arquivos de personagens e planetas
</commit_message>
<xml_diff>
--- a/Git_Notes.docx
+++ b/Git_Notes.docx
@@ -695,14 +695,9 @@
       <w:r>
         <w:t xml:space="preserve"> </w:t>
       </w:r>
-      <w:proofErr w:type="spellStart"/>
       <w:proofErr w:type="gramStart"/>
       <w:r>
-        <w:t>add</w:t>
-      </w:r>
-      <w:proofErr w:type="spellEnd"/>
-      <w:r>
-        <w:t xml:space="preserve"> .</w:t>
+        <w:t>add .</w:t>
       </w:r>
       <w:proofErr w:type="gramEnd"/>
       <w:r>
@@ -912,15 +907,14 @@
     <w:p>
       <w:pPr>
         <w:pStyle w:val="Ttulo2"/>
-        <w:rPr>
-          <w:lang w:val="en-US"/>
-        </w:rPr>
-      </w:pPr>
-      <w:r>
-        <w:rPr>
-          <w:lang w:val="en-US"/>
-        </w:rPr>
-        <w:t>Git Workflow</w:t>
+      </w:pPr>
+      <w:proofErr w:type="spellStart"/>
+      <w:r>
+        <w:t>Git</w:t>
+      </w:r>
+      <w:proofErr w:type="spellEnd"/>
+      <w:r>
+        <w:t xml:space="preserve"> Workflow</w:t>
       </w:r>
     </w:p>
     <w:p>
@@ -1098,8 +1092,13 @@
       </w:r>
       <w:proofErr w:type="spellEnd"/>
       <w:r>
-        <w:t xml:space="preserve"> commit</w:t>
-      </w:r>
+        <w:t xml:space="preserve"> </w:t>
+      </w:r>
+      <w:proofErr w:type="spellStart"/>
+      <w:r>
+        <w:t>commit</w:t>
+      </w:r>
+      <w:proofErr w:type="spellEnd"/>
     </w:p>
     <w:p>
       <w:r>
@@ -1132,6 +1131,451 @@
         <w:t>push</w:t>
       </w:r>
       <w:proofErr w:type="spellEnd"/>
+    </w:p>
+    <w:p>
+      <w:pPr>
+        <w:pStyle w:val="Ttulo1"/>
+      </w:pPr>
+      <w:r>
+        <w:t>Estado dos arquivos</w:t>
+      </w:r>
+    </w:p>
+    <w:p>
+      <w:pPr>
+        <w:rPr>
+          <w:lang w:eastAsia="en-US"/>
+        </w:rPr>
+      </w:pPr>
+      <w:r>
+        <w:rPr>
+          <w:lang w:eastAsia="en-US"/>
+        </w:rPr>
+        <w:t>Não monitorado</w:t>
+      </w:r>
+    </w:p>
+    <w:p>
+      <w:pPr>
+        <w:rPr>
+          <w:lang w:eastAsia="en-US"/>
+        </w:rPr>
+      </w:pPr>
+      <w:r>
+        <w:rPr>
+          <w:lang w:eastAsia="en-US"/>
+        </w:rPr>
+        <w:tab/>
+      </w:r>
+      <w:proofErr w:type="spellStart"/>
+      <w:r>
+        <w:rPr>
+          <w:lang w:eastAsia="en-US"/>
+        </w:rPr>
+        <w:t>untracked</w:t>
+      </w:r>
+      <w:proofErr w:type="spellEnd"/>
+    </w:p>
+    <w:p>
+      <w:pPr>
+        <w:rPr>
+          <w:lang w:eastAsia="en-US"/>
+        </w:rPr>
+      </w:pPr>
+      <w:r>
+        <w:rPr>
+          <w:lang w:eastAsia="en-US"/>
+        </w:rPr>
+        <w:t>Modificado</w:t>
+      </w:r>
+    </w:p>
+    <w:p>
+      <w:pPr>
+        <w:rPr>
+          <w:lang w:val="en-US" w:eastAsia="en-US"/>
+        </w:rPr>
+      </w:pPr>
+      <w:r>
+        <w:rPr>
+          <w:lang w:eastAsia="en-US"/>
+        </w:rPr>
+        <w:tab/>
+      </w:r>
+      <w:r>
+        <w:rPr>
+          <w:lang w:val="en-US" w:eastAsia="en-US"/>
+        </w:rPr>
+        <w:t>modified</w:t>
+      </w:r>
+    </w:p>
+    <w:p>
+      <w:pPr>
+        <w:rPr>
+          <w:lang w:val="en-US" w:eastAsia="en-US"/>
+        </w:rPr>
+      </w:pPr>
+      <w:proofErr w:type="spellStart"/>
+      <w:r>
+        <w:rPr>
+          <w:lang w:val="en-US" w:eastAsia="en-US"/>
+        </w:rPr>
+        <w:t>Preparado</w:t>
+      </w:r>
+      <w:proofErr w:type="spellEnd"/>
+      <w:r>
+        <w:rPr>
+          <w:lang w:val="en-US" w:eastAsia="en-US"/>
+        </w:rPr>
+        <w:t xml:space="preserve"> (</w:t>
+      </w:r>
+      <w:proofErr w:type="spellStart"/>
+      <w:r>
+        <w:rPr>
+          <w:lang w:val="en-US" w:eastAsia="en-US"/>
+        </w:rPr>
+        <w:t>após</w:t>
+      </w:r>
+      <w:proofErr w:type="spellEnd"/>
+      <w:r>
+        <w:rPr>
+          <w:lang w:val="en-US" w:eastAsia="en-US"/>
+        </w:rPr>
+        <w:t xml:space="preserve"> git add)</w:t>
+      </w:r>
+    </w:p>
+    <w:p>
+      <w:pPr>
+        <w:rPr>
+          <w:lang w:val="en-US" w:eastAsia="en-US"/>
+        </w:rPr>
+      </w:pPr>
+      <w:r>
+        <w:rPr>
+          <w:lang w:val="en-US" w:eastAsia="en-US"/>
+        </w:rPr>
+        <w:tab/>
+        <w:t>staged</w:t>
+      </w:r>
+    </w:p>
+    <w:p>
+      <w:pPr>
+        <w:rPr>
+          <w:lang w:eastAsia="en-US"/>
+        </w:rPr>
+      </w:pPr>
+      <w:r>
+        <w:rPr>
+          <w:lang w:eastAsia="en-US"/>
+        </w:rPr>
+        <w:t xml:space="preserve">Consolidado (após o </w:t>
+      </w:r>
+      <w:proofErr w:type="spellStart"/>
+      <w:r>
+        <w:rPr>
+          <w:lang w:eastAsia="en-US"/>
+        </w:rPr>
+        <w:t>git</w:t>
+      </w:r>
+      <w:proofErr w:type="spellEnd"/>
+      <w:r>
+        <w:rPr>
+          <w:lang w:eastAsia="en-US"/>
+        </w:rPr>
+        <w:t xml:space="preserve"> </w:t>
+      </w:r>
+      <w:proofErr w:type="spellStart"/>
+      <w:r>
+        <w:rPr>
+          <w:lang w:eastAsia="en-US"/>
+        </w:rPr>
+        <w:t>commit</w:t>
+      </w:r>
+      <w:proofErr w:type="spellEnd"/>
+      <w:r>
+        <w:rPr>
+          <w:lang w:eastAsia="en-US"/>
+        </w:rPr>
+        <w:t>)</w:t>
+      </w:r>
+    </w:p>
+    <w:p>
+      <w:pPr>
+        <w:rPr>
+          <w:lang w:val="en-US" w:eastAsia="en-US"/>
+        </w:rPr>
+      </w:pPr>
+      <w:r>
+        <w:rPr>
+          <w:lang w:eastAsia="en-US"/>
+        </w:rPr>
+        <w:tab/>
+      </w:r>
+      <w:proofErr w:type="spellStart"/>
+      <w:r>
+        <w:rPr>
+          <w:lang w:val="en-US" w:eastAsia="en-US"/>
+        </w:rPr>
+        <w:t>commited</w:t>
+      </w:r>
+      <w:proofErr w:type="spellEnd"/>
+    </w:p>
+    <w:p>
+      <w:pPr>
+        <w:rPr>
+          <w:lang w:val="en-US" w:eastAsia="en-US"/>
+        </w:rPr>
+      </w:pPr>
+      <w:r>
+        <w:rPr>
+          <w:lang w:val="en-US" w:eastAsia="en-US"/>
+        </w:rPr>
+        <w:drawing>
+          <wp:inline distT="0" distB="0" distL="0" distR="0" wp14:anchorId="398616C2" wp14:editId="05BE627C">
+            <wp:extent cx="3246120" cy="1341154"/>
+            <wp:effectExtent l="0" t="0" r="5080" b="5080"/>
+            <wp:docPr id="1" name="Imagem 1"/>
+            <wp:cNvGraphicFramePr>
+              <a:graphicFrameLocks xmlns:a="http://schemas.openxmlformats.org/drawingml/2006/main" noChangeAspect="1"/>
+            </wp:cNvGraphicFramePr>
+            <a:graphic xmlns:a="http://schemas.openxmlformats.org/drawingml/2006/main">
+              <a:graphicData uri="http://schemas.openxmlformats.org/drawingml/2006/picture">
+                <pic:pic xmlns:pic="http://schemas.openxmlformats.org/drawingml/2006/picture">
+                  <pic:nvPicPr>
+                    <pic:cNvPr id="1" name=""/>
+                    <pic:cNvPicPr/>
+                  </pic:nvPicPr>
+                  <pic:blipFill>
+                    <a:blip r:embed="rId9"/>
+                    <a:stretch>
+                      <a:fillRect/>
+                    </a:stretch>
+                  </pic:blipFill>
+                  <pic:spPr>
+                    <a:xfrm>
+                      <a:off x="0" y="0"/>
+                      <a:ext cx="3273019" cy="1352267"/>
+                    </a:xfrm>
+                    <a:prstGeom prst="rect">
+                      <a:avLst/>
+                    </a:prstGeom>
+                  </pic:spPr>
+                </pic:pic>
+              </a:graphicData>
+            </a:graphic>
+          </wp:inline>
+        </w:drawing>
+      </w:r>
+    </w:p>
+    <w:p>
+      <w:pPr>
+        <w:rPr>
+          <w:lang w:val="en-US" w:eastAsia="en-US"/>
+        </w:rPr>
+      </w:pPr>
+    </w:p>
+    <w:p>
+      <w:pPr>
+        <w:pStyle w:val="Ttulo1"/>
+        <w:rPr>
+          <w:lang w:val="en-US"/>
+        </w:rPr>
+      </w:pPr>
+      <w:r>
+        <w:rPr>
+          <w:lang w:val="en-US"/>
+        </w:rPr>
+        <w:t>Diff</w:t>
+      </w:r>
+    </w:p>
+    <w:p>
+      <w:pPr>
+        <w:rPr>
+          <w:lang w:eastAsia="en-US"/>
+        </w:rPr>
+      </w:pPr>
+      <w:r>
+        <w:rPr>
+          <w:lang w:eastAsia="en-US"/>
+        </w:rPr>
+        <w:t xml:space="preserve">Exibir diferenças entre </w:t>
+      </w:r>
+      <w:proofErr w:type="spellStart"/>
+      <w:r>
+        <w:rPr>
+          <w:lang w:eastAsia="en-US"/>
+        </w:rPr>
+        <w:t>commits</w:t>
+      </w:r>
+      <w:proofErr w:type="spellEnd"/>
+      <w:r>
+        <w:rPr>
+          <w:lang w:eastAsia="en-US"/>
+        </w:rPr>
+        <w:t xml:space="preserve"> e </w:t>
+      </w:r>
+      <w:proofErr w:type="spellStart"/>
+      <w:r>
+        <w:rPr>
+          <w:lang w:eastAsia="en-US"/>
+        </w:rPr>
+        <w:t>bran</w:t>
+      </w:r>
+      <w:r>
+        <w:rPr>
+          <w:lang w:eastAsia="en-US"/>
+        </w:rPr>
+        <w:t>chs</w:t>
+      </w:r>
+      <w:proofErr w:type="spellEnd"/>
+    </w:p>
+    <w:p>
+      <w:pPr>
+        <w:rPr>
+          <w:lang w:eastAsia="en-US"/>
+        </w:rPr>
+      </w:pPr>
+      <w:r>
+        <w:rPr>
+          <w:lang w:eastAsia="en-US"/>
+        </w:rPr>
+        <w:tab/>
+      </w:r>
+      <w:proofErr w:type="spellStart"/>
+      <w:r>
+        <w:rPr>
+          <w:lang w:eastAsia="en-US"/>
+        </w:rPr>
+        <w:t>git</w:t>
+      </w:r>
+      <w:proofErr w:type="spellEnd"/>
+      <w:r>
+        <w:rPr>
+          <w:lang w:eastAsia="en-US"/>
+        </w:rPr>
+        <w:t xml:space="preserve"> </w:t>
+      </w:r>
+      <w:proofErr w:type="spellStart"/>
+      <w:r>
+        <w:rPr>
+          <w:lang w:eastAsia="en-US"/>
+        </w:rPr>
+        <w:t>diff</w:t>
+      </w:r>
+      <w:proofErr w:type="spellEnd"/>
+    </w:p>
+    <w:p>
+      <w:pPr>
+        <w:rPr>
+          <w:lang w:eastAsia="en-US"/>
+        </w:rPr>
+      </w:pPr>
+      <w:r>
+        <w:rPr>
+          <w:lang w:eastAsia="en-US"/>
+        </w:rPr>
+        <w:t>Diferenças em diretório específico</w:t>
+      </w:r>
+    </w:p>
+    <w:p>
+      <w:pPr>
+        <w:rPr>
+          <w:lang w:eastAsia="en-US"/>
+        </w:rPr>
+      </w:pPr>
+      <w:r>
+        <w:rPr>
+          <w:lang w:eastAsia="en-US"/>
+        </w:rPr>
+        <w:tab/>
+      </w:r>
+      <w:proofErr w:type="spellStart"/>
+      <w:r>
+        <w:rPr>
+          <w:lang w:eastAsia="en-US"/>
+        </w:rPr>
+        <w:t>git</w:t>
+      </w:r>
+      <w:proofErr w:type="spellEnd"/>
+      <w:r>
+        <w:rPr>
+          <w:lang w:eastAsia="en-US"/>
+        </w:rPr>
+        <w:t xml:space="preserve"> </w:t>
+      </w:r>
+      <w:proofErr w:type="spellStart"/>
+      <w:r>
+        <w:rPr>
+          <w:lang w:eastAsia="en-US"/>
+        </w:rPr>
+        <w:t>diff</w:t>
+      </w:r>
+      <w:proofErr w:type="spellEnd"/>
+      <w:r>
+        <w:rPr>
+          <w:lang w:eastAsia="en-US"/>
+        </w:rPr>
+        <w:t xml:space="preserve"> [path]</w:t>
+      </w:r>
+    </w:p>
+    <w:p>
+      <w:pPr>
+        <w:rPr>
+          <w:lang w:eastAsia="en-US"/>
+        </w:rPr>
+      </w:pPr>
+      <w:r>
+        <w:rPr>
+          <w:lang w:eastAsia="en-US"/>
+        </w:rPr>
+        <w:t xml:space="preserve">Exibir alterações no último </w:t>
+      </w:r>
+      <w:proofErr w:type="spellStart"/>
+      <w:r>
+        <w:rPr>
+          <w:lang w:eastAsia="en-US"/>
+        </w:rPr>
+        <w:t>commit</w:t>
+      </w:r>
+      <w:proofErr w:type="spellEnd"/>
+    </w:p>
+    <w:p>
+      <w:pPr>
+        <w:rPr>
+          <w:lang w:eastAsia="en-US"/>
+        </w:rPr>
+      </w:pPr>
+      <w:r>
+        <w:rPr>
+          <w:lang w:eastAsia="en-US"/>
+        </w:rPr>
+        <w:tab/>
+      </w:r>
+      <w:proofErr w:type="spellStart"/>
+      <w:r>
+        <w:rPr>
+          <w:lang w:eastAsia="en-US"/>
+        </w:rPr>
+        <w:t>git</w:t>
+      </w:r>
+      <w:proofErr w:type="spellEnd"/>
+      <w:r>
+        <w:rPr>
+          <w:lang w:eastAsia="en-US"/>
+        </w:rPr>
+        <w:t xml:space="preserve"> </w:t>
+      </w:r>
+      <w:proofErr w:type="spellStart"/>
+      <w:r>
+        <w:rPr>
+          <w:lang w:eastAsia="en-US"/>
+        </w:rPr>
+        <w:t>diff</w:t>
+      </w:r>
+      <w:proofErr w:type="spellEnd"/>
+      <w:r>
+        <w:rPr>
+          <w:lang w:eastAsia="en-US"/>
+        </w:rPr>
+        <w:t xml:space="preserve"> HEAD~1</w:t>
+      </w:r>
     </w:p>
     <w:sectPr>
       <w:pgSz w:w="11900" w:h="16840"/>

</xml_diff>

<commit_message>
Atualização das Notas após clonar o repositorio em outra pasta
</commit_message>
<xml_diff>
--- a/Git_Notes.docx
+++ b/Git_Notes.docx
@@ -1156,7 +1156,7 @@
     <w:p>
       <w:pPr>
         <w:rPr>
-          <w:lang w:eastAsia="en-US"/>
+          <w:lang w:val="en-US" w:eastAsia="en-US"/>
         </w:rPr>
       </w:pPr>
       <w:r>
@@ -1165,27 +1165,27 @@
         </w:rPr>
         <w:tab/>
       </w:r>
-      <w:proofErr w:type="spellStart"/>
-      <w:r>
-        <w:rPr>
-          <w:lang w:eastAsia="en-US"/>
+      <w:r>
+        <w:rPr>
+          <w:lang w:val="en-US" w:eastAsia="en-US"/>
         </w:rPr>
         <w:t>untracked</w:t>
       </w:r>
-      <w:proofErr w:type="spellEnd"/>
-    </w:p>
-    <w:p>
-      <w:pPr>
-        <w:rPr>
-          <w:lang w:eastAsia="en-US"/>
-        </w:rPr>
-      </w:pPr>
-      <w:r>
-        <w:rPr>
-          <w:lang w:eastAsia="en-US"/>
+    </w:p>
+    <w:p>
+      <w:pPr>
+        <w:rPr>
+          <w:lang w:val="en-US" w:eastAsia="en-US"/>
+        </w:rPr>
+      </w:pPr>
+      <w:proofErr w:type="spellStart"/>
+      <w:r>
+        <w:rPr>
+          <w:lang w:val="en-US" w:eastAsia="en-US"/>
         </w:rPr>
         <w:t>Modificado</w:t>
       </w:r>
+      <w:proofErr w:type="spellEnd"/>
     </w:p>
     <w:p>
       <w:pPr>
@@ -1195,7 +1195,7 @@
       </w:pPr>
       <w:r>
         <w:rPr>
-          <w:lang w:eastAsia="en-US"/>
+          <w:lang w:val="en-US" w:eastAsia="en-US"/>
         </w:rPr>
         <w:tab/>
       </w:r>
@@ -1244,87 +1244,95 @@
     <w:p>
       <w:pPr>
         <w:rPr>
+          <w:lang w:eastAsia="en-US"/>
+        </w:rPr>
+      </w:pPr>
+      <w:r>
+        <w:rPr>
           <w:lang w:val="en-US" w:eastAsia="en-US"/>
         </w:rPr>
-      </w:pPr>
-      <w:r>
+        <w:tab/>
+      </w:r>
+      <w:proofErr w:type="spellStart"/>
+      <w:r>
+        <w:rPr>
+          <w:lang w:eastAsia="en-US"/>
+        </w:rPr>
+        <w:t>staged</w:t>
+      </w:r>
+      <w:proofErr w:type="spellEnd"/>
+    </w:p>
+    <w:p>
+      <w:pPr>
+        <w:rPr>
+          <w:lang w:eastAsia="en-US"/>
+        </w:rPr>
+      </w:pPr>
+      <w:r>
+        <w:rPr>
+          <w:lang w:eastAsia="en-US"/>
+        </w:rPr>
+        <w:t xml:space="preserve">Consolidado (após o </w:t>
+      </w:r>
+      <w:proofErr w:type="spellStart"/>
+      <w:r>
+        <w:rPr>
+          <w:lang w:eastAsia="en-US"/>
+        </w:rPr>
+        <w:t>git</w:t>
+      </w:r>
+      <w:proofErr w:type="spellEnd"/>
+      <w:r>
+        <w:rPr>
+          <w:lang w:eastAsia="en-US"/>
+        </w:rPr>
+        <w:t xml:space="preserve"> </w:t>
+      </w:r>
+      <w:proofErr w:type="spellStart"/>
+      <w:r>
+        <w:rPr>
+          <w:lang w:eastAsia="en-US"/>
+        </w:rPr>
+        <w:t>commit</w:t>
+      </w:r>
+      <w:proofErr w:type="spellEnd"/>
+      <w:r>
+        <w:rPr>
+          <w:lang w:eastAsia="en-US"/>
+        </w:rPr>
+        <w:t>)</w:t>
+      </w:r>
+    </w:p>
+    <w:p>
+      <w:pPr>
         <w:rPr>
           <w:lang w:val="en-US" w:eastAsia="en-US"/>
         </w:rPr>
+      </w:pPr>
+      <w:r>
+        <w:rPr>
+          <w:lang w:eastAsia="en-US"/>
+        </w:rPr>
         <w:tab/>
-        <w:t>staged</w:t>
-      </w:r>
-    </w:p>
-    <w:p>
-      <w:pPr>
-        <w:rPr>
-          <w:lang w:eastAsia="en-US"/>
-        </w:rPr>
-      </w:pPr>
-      <w:r>
-        <w:rPr>
-          <w:lang w:eastAsia="en-US"/>
-        </w:rPr>
-        <w:t xml:space="preserve">Consolidado (após o </w:t>
-      </w:r>
-      <w:proofErr w:type="spellStart"/>
-      <w:r>
-        <w:rPr>
-          <w:lang w:eastAsia="en-US"/>
-        </w:rPr>
-        <w:t>git</w:t>
-      </w:r>
-      <w:proofErr w:type="spellEnd"/>
-      <w:r>
-        <w:rPr>
-          <w:lang w:eastAsia="en-US"/>
-        </w:rPr>
-        <w:t xml:space="preserve"> </w:t>
-      </w:r>
-      <w:proofErr w:type="spellStart"/>
-      <w:r>
-        <w:rPr>
-          <w:lang w:eastAsia="en-US"/>
-        </w:rPr>
-        <w:t>commit</w:t>
-      </w:r>
-      <w:proofErr w:type="spellEnd"/>
-      <w:r>
-        <w:rPr>
-          <w:lang w:eastAsia="en-US"/>
-        </w:rPr>
-        <w:t>)</w:t>
-      </w:r>
-    </w:p>
-    <w:p>
-      <w:pPr>
+      </w:r>
+      <w:proofErr w:type="spellStart"/>
+      <w:r>
         <w:rPr>
           <w:lang w:val="en-US" w:eastAsia="en-US"/>
         </w:rPr>
-      </w:pPr>
-      <w:r>
-        <w:rPr>
-          <w:lang w:eastAsia="en-US"/>
-        </w:rPr>
-        <w:tab/>
-      </w:r>
-      <w:proofErr w:type="spellStart"/>
-      <w:r>
+        <w:t>commited</w:t>
+      </w:r>
+      <w:proofErr w:type="spellEnd"/>
+    </w:p>
+    <w:p>
+      <w:pPr>
         <w:rPr>
           <w:lang w:val="en-US" w:eastAsia="en-US"/>
         </w:rPr>
-        <w:t>commited</w:t>
-      </w:r>
-      <w:proofErr w:type="spellEnd"/>
-    </w:p>
-    <w:p>
-      <w:pPr>
-        <w:rPr>
-          <w:lang w:val="en-US" w:eastAsia="en-US"/>
-        </w:rPr>
-      </w:pPr>
-      <w:r>
-        <w:rPr>
+      </w:pPr>
+      <w:r>
+        <w:rPr>
+          <w:noProof/>
           <w:lang w:val="en-US" w:eastAsia="en-US"/>
         </w:rPr>
         <w:drawing>
@@ -1374,16 +1382,12 @@
     <w:p>
       <w:pPr>
         <w:pStyle w:val="Ttulo1"/>
-        <w:rPr>
-          <w:lang w:val="en-US"/>
-        </w:rPr>
-      </w:pPr>
-      <w:r>
-        <w:rPr>
-          <w:lang w:val="en-US"/>
-        </w:rPr>
+      </w:pPr>
+      <w:proofErr w:type="spellStart"/>
+      <w:r>
         <w:t>Diff</w:t>
       </w:r>
+      <w:proofErr w:type="spellEnd"/>
     </w:p>
     <w:p>
       <w:pPr>
@@ -1576,6 +1580,195 @@
         </w:rPr>
         <w:t xml:space="preserve"> HEAD~1</w:t>
       </w:r>
+    </w:p>
+    <w:p>
+      <w:pPr>
+        <w:rPr>
+          <w:lang w:eastAsia="en-US"/>
+        </w:rPr>
+      </w:pPr>
+    </w:p>
+    <w:p>
+      <w:pPr>
+        <w:pStyle w:val="Ttulo1"/>
+      </w:pPr>
+      <w:r>
+        <w:t>Aula 3</w:t>
+      </w:r>
+    </w:p>
+    <w:p>
+      <w:pPr>
+        <w:pStyle w:val="Ttulo2"/>
+      </w:pPr>
+      <w:proofErr w:type="spellStart"/>
+      <w:r>
+        <w:t>Git</w:t>
+      </w:r>
+      <w:proofErr w:type="spellEnd"/>
+      <w:r>
+        <w:t xml:space="preserve"> Clone</w:t>
+      </w:r>
+    </w:p>
+    <w:p>
+      <w:pPr>
+        <w:rPr>
+          <w:lang w:eastAsia="en-US"/>
+        </w:rPr>
+      </w:pPr>
+      <w:r>
+        <w:rPr>
+          <w:lang w:eastAsia="en-US"/>
+        </w:rPr>
+        <w:t>Baixa o repositório remoto (cria o repositório com os dados remotos)</w:t>
+      </w:r>
+    </w:p>
+    <w:p>
+      <w:pPr>
+        <w:rPr>
+          <w:lang w:eastAsia="en-US"/>
+        </w:rPr>
+      </w:pPr>
+      <w:r>
+        <w:rPr>
+          <w:lang w:eastAsia="en-US"/>
+        </w:rPr>
+        <w:tab/>
+      </w:r>
+      <w:proofErr w:type="spellStart"/>
+      <w:r>
+        <w:rPr>
+          <w:lang w:eastAsia="en-US"/>
+        </w:rPr>
+        <w:t>git</w:t>
+      </w:r>
+      <w:proofErr w:type="spellEnd"/>
+      <w:r>
+        <w:rPr>
+          <w:lang w:eastAsia="en-US"/>
+        </w:rPr>
+        <w:t xml:space="preserve"> clone</w:t>
+      </w:r>
+    </w:p>
+    <w:p>
+      <w:pPr>
+        <w:rPr>
+          <w:lang w:eastAsia="en-US"/>
+        </w:rPr>
+      </w:pPr>
+      <w:r>
+        <w:rPr>
+          <w:lang w:eastAsia="en-US"/>
+        </w:rPr>
+        <w:t>Outra forma de criar um repositório local</w:t>
+      </w:r>
+    </w:p>
+    <w:p>
+      <w:pPr>
+        <w:rPr>
+          <w:lang w:eastAsia="en-US"/>
+        </w:rPr>
+      </w:pPr>
+    </w:p>
+    <w:p>
+      <w:pPr>
+        <w:pStyle w:val="Ttulo2"/>
+      </w:pPr>
+      <w:proofErr w:type="spellStart"/>
+      <w:r>
+        <w:t>Git</w:t>
+      </w:r>
+      <w:proofErr w:type="spellEnd"/>
+      <w:r>
+        <w:t xml:space="preserve"> </w:t>
+      </w:r>
+      <w:proofErr w:type="spellStart"/>
+      <w:r>
+        <w:t>Pull</w:t>
+      </w:r>
+      <w:proofErr w:type="spellEnd"/>
+    </w:p>
+    <w:p>
+      <w:pPr>
+        <w:rPr>
+          <w:lang w:eastAsia="en-US"/>
+        </w:rPr>
+      </w:pPr>
+      <w:r>
+        <w:rPr>
+          <w:lang w:eastAsia="en-US"/>
+        </w:rPr>
+        <w:t xml:space="preserve">Baixa as alterações do repositório remoto (Mantém o repositório sincronizado com os últimos </w:t>
+      </w:r>
+      <w:proofErr w:type="spellStart"/>
+      <w:r>
+        <w:rPr>
+          <w:lang w:eastAsia="en-US"/>
+        </w:rPr>
+        <w:t>commits</w:t>
+      </w:r>
+      <w:proofErr w:type="spellEnd"/>
+      <w:r>
+        <w:rPr>
+          <w:lang w:eastAsia="en-US"/>
+        </w:rPr>
+        <w:t xml:space="preserve"> de uma </w:t>
+      </w:r>
+      <w:proofErr w:type="spellStart"/>
+      <w:r>
+        <w:rPr>
+          <w:lang w:eastAsia="en-US"/>
+        </w:rPr>
+        <w:t>branch</w:t>
+      </w:r>
+      <w:proofErr w:type="spellEnd"/>
+      <w:r>
+        <w:rPr>
+          <w:lang w:eastAsia="en-US"/>
+        </w:rPr>
+        <w:t>)</w:t>
+      </w:r>
+    </w:p>
+    <w:p>
+      <w:pPr>
+        <w:rPr>
+          <w:lang w:eastAsia="en-US"/>
+        </w:rPr>
+      </w:pPr>
+      <w:r>
+        <w:rPr>
+          <w:lang w:eastAsia="en-US"/>
+        </w:rPr>
+        <w:tab/>
+      </w:r>
+      <w:proofErr w:type="spellStart"/>
+      <w:r>
+        <w:rPr>
+          <w:lang w:eastAsia="en-US"/>
+        </w:rPr>
+        <w:t>git</w:t>
+      </w:r>
+      <w:proofErr w:type="spellEnd"/>
+      <w:r>
+        <w:rPr>
+          <w:lang w:eastAsia="en-US"/>
+        </w:rPr>
+        <w:t xml:space="preserve"> </w:t>
+      </w:r>
+      <w:proofErr w:type="spellStart"/>
+      <w:r>
+        <w:rPr>
+          <w:lang w:eastAsia="en-US"/>
+        </w:rPr>
+        <w:t>pull</w:t>
+      </w:r>
+      <w:proofErr w:type="spellEnd"/>
+    </w:p>
+    <w:p>
+      <w:pPr>
+        <w:rPr>
+          <w:lang w:eastAsia="en-US"/>
+        </w:rPr>
+      </w:pPr>
     </w:p>
     <w:sectPr>
       <w:pgSz w:w="11900" w:h="16840"/>

</xml_diff>

<commit_message>
Atualizadas as anotações do curso.
</commit_message>
<xml_diff>
--- a/Git_Notes.docx
+++ b/Git_Notes.docx
@@ -906,13 +906,7 @@
         <w:rPr>
           <w:lang w:val="en-US"/>
         </w:rPr>
-        <w:t xml:space="preserve"> </w:t>
-      </w:r>
-      <w:r>
-        <w:rPr>
-          <w:lang w:val="en-US"/>
-        </w:rPr>
-        <w:t>/Applications/PyCharm</w:t>
+        <w:t xml:space="preserve"> /Applications/PyCharm</w:t>
       </w:r>
       <w:r>
         <w:rPr>
@@ -3067,16 +3061,1574 @@
     </w:p>
     <w:p>
       <w:pPr>
-        <w:rPr>
-          <w:lang w:eastAsia="en-US"/>
-        </w:rPr>
-      </w:pPr>
-      <w:r>
-        <w:rPr>
-          <w:lang w:eastAsia="en-US"/>
-        </w:rPr>
-        <w:t>Pausa</w:t>
-      </w:r>
+        <w:pStyle w:val="Ttulo1"/>
+      </w:pPr>
+      <w:r>
+        <w:t>Aula 4</w:t>
+      </w:r>
+    </w:p>
+    <w:p>
+      <w:pPr>
+        <w:pStyle w:val="Ttulo2"/>
+      </w:pPr>
+      <w:proofErr w:type="spellStart"/>
+      <w:r>
+        <w:t>Branch</w:t>
+      </w:r>
+      <w:proofErr w:type="spellEnd"/>
+    </w:p>
+    <w:p>
+      <w:pPr>
+        <w:rPr>
+          <w:lang w:eastAsia="en-US"/>
+        </w:rPr>
+      </w:pPr>
+      <w:r>
+        <w:rPr>
+          <w:lang w:eastAsia="en-US"/>
+        </w:rPr>
+        <w:t xml:space="preserve">Lista de </w:t>
+      </w:r>
+      <w:proofErr w:type="spellStart"/>
+      <w:r>
+        <w:rPr>
+          <w:lang w:eastAsia="en-US"/>
+        </w:rPr>
+        <w:t>commits</w:t>
+      </w:r>
+      <w:proofErr w:type="spellEnd"/>
+    </w:p>
+    <w:p>
+      <w:pPr>
+        <w:rPr>
+          <w:lang w:eastAsia="en-US"/>
+        </w:rPr>
+      </w:pPr>
+      <w:r>
+        <w:rPr>
+          <w:lang w:eastAsia="en-US"/>
+        </w:rPr>
+        <w:t>Representa ramificações no repositório</w:t>
+      </w:r>
+    </w:p>
+    <w:p>
+      <w:pPr>
+        <w:rPr>
+          <w:lang w:eastAsia="en-US"/>
+        </w:rPr>
+      </w:pPr>
+      <w:r>
+        <w:rPr>
+          <w:lang w:eastAsia="en-US"/>
+        </w:rPr>
+        <w:t>Útil para trabalhos colaborativos</w:t>
+      </w:r>
+    </w:p>
+    <w:p>
+      <w:pPr>
+        <w:rPr>
+          <w:lang w:eastAsia="en-US"/>
+        </w:rPr>
+      </w:pPr>
+      <w:r>
+        <w:rPr>
+          <w:lang w:eastAsia="en-US"/>
+        </w:rPr>
+        <w:t>Facilitam o controle</w:t>
+      </w:r>
+    </w:p>
+    <w:p>
+      <w:pPr>
+        <w:rPr>
+          <w:lang w:eastAsia="en-US"/>
+        </w:rPr>
+      </w:pPr>
+      <w:proofErr w:type="spellStart"/>
+      <w:r>
+        <w:rPr>
+          <w:lang w:eastAsia="en-US"/>
+        </w:rPr>
+        <w:t>Branch</w:t>
+      </w:r>
+      <w:proofErr w:type="spellEnd"/>
+      <w:r>
+        <w:rPr>
+          <w:lang w:eastAsia="en-US"/>
+        </w:rPr>
+        <w:t xml:space="preserve"> máster é a padrão</w:t>
+      </w:r>
+    </w:p>
+    <w:p>
+      <w:pPr>
+        <w:rPr>
+          <w:lang w:eastAsia="en-US"/>
+        </w:rPr>
+      </w:pPr>
+      <w:r>
+        <w:rPr>
+          <w:lang w:eastAsia="en-US"/>
+        </w:rPr>
+        <w:tab/>
+      </w:r>
+      <w:proofErr w:type="spellStart"/>
+      <w:r>
+        <w:rPr>
+          <w:lang w:eastAsia="en-US"/>
+        </w:rPr>
+        <w:t>git</w:t>
+      </w:r>
+      <w:proofErr w:type="spellEnd"/>
+      <w:r>
+        <w:rPr>
+          <w:lang w:eastAsia="en-US"/>
+        </w:rPr>
+        <w:t xml:space="preserve"> </w:t>
+      </w:r>
+      <w:proofErr w:type="spellStart"/>
+      <w:r>
+        <w:rPr>
+          <w:lang w:eastAsia="en-US"/>
+        </w:rPr>
+        <w:t>branch</w:t>
+      </w:r>
+      <w:proofErr w:type="spellEnd"/>
+    </w:p>
+    <w:p>
+      <w:pPr>
+        <w:rPr>
+          <w:lang w:eastAsia="en-US"/>
+        </w:rPr>
+      </w:pPr>
+      <w:r>
+        <w:rPr>
+          <w:lang w:eastAsia="en-US"/>
+        </w:rPr>
+        <w:t xml:space="preserve">Asterisco indica qual </w:t>
+      </w:r>
+      <w:proofErr w:type="spellStart"/>
+      <w:r>
+        <w:rPr>
+          <w:lang w:eastAsia="en-US"/>
+        </w:rPr>
+        <w:t>branch</w:t>
+      </w:r>
+      <w:proofErr w:type="spellEnd"/>
+      <w:r>
+        <w:rPr>
+          <w:lang w:eastAsia="en-US"/>
+        </w:rPr>
+        <w:t xml:space="preserve"> se está atualmente</w:t>
+      </w:r>
+    </w:p>
+    <w:p>
+      <w:pPr>
+        <w:rPr>
+          <w:lang w:eastAsia="en-US"/>
+        </w:rPr>
+      </w:pPr>
+    </w:p>
+    <w:p>
+      <w:pPr>
+        <w:rPr>
+          <w:lang w:eastAsia="en-US"/>
+        </w:rPr>
+      </w:pPr>
+      <w:r>
+        <w:rPr>
+          <w:lang w:eastAsia="en-US"/>
+        </w:rPr>
+        <w:t xml:space="preserve">Criar uma nova </w:t>
+      </w:r>
+      <w:proofErr w:type="spellStart"/>
+      <w:r>
+        <w:rPr>
+          <w:lang w:eastAsia="en-US"/>
+        </w:rPr>
+        <w:t>branch</w:t>
+      </w:r>
+      <w:proofErr w:type="spellEnd"/>
+    </w:p>
+    <w:p>
+      <w:pPr>
+        <w:rPr>
+          <w:lang w:eastAsia="en-US"/>
+        </w:rPr>
+      </w:pPr>
+      <w:r>
+        <w:rPr>
+          <w:lang w:eastAsia="en-US"/>
+        </w:rPr>
+        <w:tab/>
+      </w:r>
+      <w:proofErr w:type="spellStart"/>
+      <w:r>
+        <w:rPr>
+          <w:lang w:eastAsia="en-US"/>
+        </w:rPr>
+        <w:t>git</w:t>
+      </w:r>
+      <w:proofErr w:type="spellEnd"/>
+      <w:r>
+        <w:rPr>
+          <w:lang w:eastAsia="en-US"/>
+        </w:rPr>
+        <w:t xml:space="preserve"> </w:t>
+      </w:r>
+      <w:proofErr w:type="spellStart"/>
+      <w:r>
+        <w:rPr>
+          <w:lang w:eastAsia="en-US"/>
+        </w:rPr>
+        <w:t>branch</w:t>
+      </w:r>
+      <w:proofErr w:type="spellEnd"/>
+      <w:r>
+        <w:rPr>
+          <w:lang w:eastAsia="en-US"/>
+        </w:rPr>
+        <w:t xml:space="preserve"> &lt;</w:t>
+      </w:r>
+      <w:proofErr w:type="spellStart"/>
+      <w:r>
+        <w:rPr>
+          <w:lang w:eastAsia="en-US"/>
+        </w:rPr>
+        <w:t>nova_branch</w:t>
+      </w:r>
+      <w:proofErr w:type="spellEnd"/>
+      <w:r>
+        <w:rPr>
+          <w:lang w:eastAsia="en-US"/>
+        </w:rPr>
+        <w:t>&gt;</w:t>
+      </w:r>
+    </w:p>
+    <w:p>
+      <w:pPr>
+        <w:rPr>
+          <w:lang w:eastAsia="en-US"/>
+        </w:rPr>
+      </w:pPr>
+      <w:r>
+        <w:rPr>
+          <w:lang w:eastAsia="en-US"/>
+        </w:rPr>
+        <w:t xml:space="preserve">Excluir uma </w:t>
+      </w:r>
+      <w:proofErr w:type="spellStart"/>
+      <w:r>
+        <w:rPr>
+          <w:lang w:eastAsia="en-US"/>
+        </w:rPr>
+        <w:t>branch</w:t>
+      </w:r>
+      <w:proofErr w:type="spellEnd"/>
+    </w:p>
+    <w:p>
+      <w:pPr>
+        <w:rPr>
+          <w:lang w:eastAsia="en-US"/>
+        </w:rPr>
+      </w:pPr>
+      <w:r>
+        <w:rPr>
+          <w:lang w:eastAsia="en-US"/>
+        </w:rPr>
+        <w:tab/>
+      </w:r>
+      <w:proofErr w:type="spellStart"/>
+      <w:r>
+        <w:rPr>
+          <w:lang w:eastAsia="en-US"/>
+        </w:rPr>
+        <w:t>git</w:t>
+      </w:r>
+      <w:proofErr w:type="spellEnd"/>
+      <w:r>
+        <w:rPr>
+          <w:lang w:eastAsia="en-US"/>
+        </w:rPr>
+        <w:t xml:space="preserve"> </w:t>
+      </w:r>
+      <w:proofErr w:type="spellStart"/>
+      <w:r>
+        <w:rPr>
+          <w:lang w:eastAsia="en-US"/>
+        </w:rPr>
+        <w:t>branch</w:t>
+      </w:r>
+      <w:proofErr w:type="spellEnd"/>
+      <w:r>
+        <w:rPr>
+          <w:lang w:eastAsia="en-US"/>
+        </w:rPr>
+        <w:t xml:space="preserve"> -d &lt;</w:t>
+      </w:r>
+      <w:proofErr w:type="spellStart"/>
+      <w:r>
+        <w:rPr>
+          <w:lang w:eastAsia="en-US"/>
+        </w:rPr>
+        <w:t>branch</w:t>
+      </w:r>
+      <w:proofErr w:type="spellEnd"/>
+      <w:r>
+        <w:rPr>
+          <w:lang w:eastAsia="en-US"/>
+        </w:rPr>
+        <w:t>&gt;</w:t>
+      </w:r>
+    </w:p>
+    <w:p>
+      <w:pPr>
+        <w:rPr>
+          <w:lang w:eastAsia="en-US"/>
+        </w:rPr>
+      </w:pPr>
+    </w:p>
+    <w:p>
+      <w:pPr>
+        <w:rPr>
+          <w:lang w:eastAsia="en-US"/>
+        </w:rPr>
+      </w:pPr>
+      <w:proofErr w:type="spellStart"/>
+      <w:r>
+        <w:rPr>
+          <w:lang w:eastAsia="en-US"/>
+        </w:rPr>
+        <w:t>Mudrar</w:t>
+      </w:r>
+      <w:proofErr w:type="spellEnd"/>
+      <w:r>
+        <w:rPr>
+          <w:lang w:eastAsia="en-US"/>
+        </w:rPr>
+        <w:t xml:space="preserve"> para a </w:t>
+      </w:r>
+      <w:proofErr w:type="spellStart"/>
+      <w:r>
+        <w:rPr>
+          <w:lang w:eastAsia="en-US"/>
+        </w:rPr>
+        <w:t>branch</w:t>
+      </w:r>
+      <w:proofErr w:type="spellEnd"/>
+    </w:p>
+    <w:p>
+      <w:pPr>
+        <w:rPr>
+          <w:lang w:eastAsia="en-US"/>
+        </w:rPr>
+      </w:pPr>
+      <w:r>
+        <w:rPr>
+          <w:lang w:eastAsia="en-US"/>
+        </w:rPr>
+        <w:tab/>
+      </w:r>
+      <w:proofErr w:type="spellStart"/>
+      <w:r>
+        <w:rPr>
+          <w:lang w:eastAsia="en-US"/>
+        </w:rPr>
+        <w:t>git</w:t>
+      </w:r>
+      <w:proofErr w:type="spellEnd"/>
+      <w:r>
+        <w:rPr>
+          <w:lang w:eastAsia="en-US"/>
+        </w:rPr>
+        <w:t xml:space="preserve"> </w:t>
+      </w:r>
+      <w:proofErr w:type="spellStart"/>
+      <w:r>
+        <w:rPr>
+          <w:lang w:eastAsia="en-US"/>
+        </w:rPr>
+        <w:t>checkout</w:t>
+      </w:r>
+      <w:proofErr w:type="spellEnd"/>
+      <w:r>
+        <w:rPr>
+          <w:lang w:eastAsia="en-US"/>
+        </w:rPr>
+        <w:t xml:space="preserve"> &lt;</w:t>
+      </w:r>
+      <w:proofErr w:type="spellStart"/>
+      <w:r>
+        <w:rPr>
+          <w:lang w:eastAsia="en-US"/>
+        </w:rPr>
+        <w:t>branch</w:t>
+      </w:r>
+      <w:proofErr w:type="spellEnd"/>
+      <w:r>
+        <w:rPr>
+          <w:lang w:eastAsia="en-US"/>
+        </w:rPr>
+        <w:t>&gt;</w:t>
+      </w:r>
+    </w:p>
+    <w:p>
+      <w:pPr>
+        <w:rPr>
+          <w:lang w:eastAsia="en-US"/>
+        </w:rPr>
+      </w:pPr>
+      <w:r>
+        <w:rPr>
+          <w:lang w:eastAsia="en-US"/>
+        </w:rPr>
+        <w:t xml:space="preserve">O repositório passa a ter os </w:t>
+      </w:r>
+      <w:proofErr w:type="spellStart"/>
+      <w:r>
+        <w:rPr>
+          <w:lang w:eastAsia="en-US"/>
+        </w:rPr>
+        <w:t>commits</w:t>
+      </w:r>
+      <w:proofErr w:type="spellEnd"/>
+      <w:r>
+        <w:rPr>
+          <w:lang w:eastAsia="en-US"/>
+        </w:rPr>
+        <w:t xml:space="preserve"> que a </w:t>
+      </w:r>
+      <w:proofErr w:type="spellStart"/>
+      <w:r>
+        <w:rPr>
+          <w:lang w:eastAsia="en-US"/>
+        </w:rPr>
+        <w:t>branch</w:t>
+      </w:r>
+      <w:proofErr w:type="spellEnd"/>
+      <w:r>
+        <w:rPr>
+          <w:lang w:eastAsia="en-US"/>
+        </w:rPr>
+        <w:t xml:space="preserve"> possui e novos </w:t>
+      </w:r>
+      <w:proofErr w:type="spellStart"/>
+      <w:r>
+        <w:rPr>
+          <w:lang w:eastAsia="en-US"/>
+        </w:rPr>
+        <w:t>commits</w:t>
+      </w:r>
+      <w:proofErr w:type="spellEnd"/>
+      <w:r>
+        <w:rPr>
+          <w:lang w:eastAsia="en-US"/>
+        </w:rPr>
+        <w:t xml:space="preserve"> serão adicionados a ela.</w:t>
+      </w:r>
+    </w:p>
+    <w:p>
+      <w:pPr>
+        <w:rPr>
+          <w:lang w:eastAsia="en-US"/>
+        </w:rPr>
+      </w:pPr>
+    </w:p>
+    <w:p>
+      <w:pPr>
+        <w:pStyle w:val="Ttulo2"/>
+      </w:pPr>
+      <w:proofErr w:type="spellStart"/>
+      <w:r>
+        <w:t>Git</w:t>
+      </w:r>
+      <w:proofErr w:type="spellEnd"/>
+      <w:r>
+        <w:t xml:space="preserve"> Merge</w:t>
+      </w:r>
+    </w:p>
+    <w:p>
+      <w:pPr>
+        <w:rPr>
+          <w:lang w:eastAsia="en-US"/>
+        </w:rPr>
+      </w:pPr>
+      <w:r>
+        <w:rPr>
+          <w:lang w:eastAsia="en-US"/>
+        </w:rPr>
+        <w:t xml:space="preserve">Aplicar os </w:t>
+      </w:r>
+      <w:proofErr w:type="spellStart"/>
+      <w:r>
+        <w:rPr>
+          <w:lang w:eastAsia="en-US"/>
+        </w:rPr>
+        <w:t>commits</w:t>
+      </w:r>
+      <w:proofErr w:type="spellEnd"/>
+      <w:r>
+        <w:rPr>
+          <w:lang w:eastAsia="en-US"/>
+        </w:rPr>
+        <w:t xml:space="preserve"> de uma </w:t>
+      </w:r>
+      <w:proofErr w:type="spellStart"/>
+      <w:r>
+        <w:rPr>
+          <w:lang w:eastAsia="en-US"/>
+        </w:rPr>
+        <w:t>branch</w:t>
+      </w:r>
+      <w:proofErr w:type="spellEnd"/>
+      <w:r>
+        <w:rPr>
+          <w:lang w:eastAsia="en-US"/>
+        </w:rPr>
+        <w:t xml:space="preserve"> na </w:t>
+      </w:r>
+      <w:proofErr w:type="spellStart"/>
+      <w:r>
+        <w:rPr>
+          <w:lang w:eastAsia="en-US"/>
+        </w:rPr>
+        <w:t>branch</w:t>
+      </w:r>
+      <w:proofErr w:type="spellEnd"/>
+      <w:r>
+        <w:rPr>
+          <w:lang w:eastAsia="en-US"/>
+        </w:rPr>
+        <w:t xml:space="preserve"> em uso atualmente</w:t>
+      </w:r>
+    </w:p>
+    <w:p>
+      <w:pPr>
+        <w:rPr>
+          <w:lang w:eastAsia="en-US"/>
+        </w:rPr>
+      </w:pPr>
+      <w:r>
+        <w:rPr>
+          <w:lang w:eastAsia="en-US"/>
+        </w:rPr>
+        <w:tab/>
+      </w:r>
+      <w:proofErr w:type="spellStart"/>
+      <w:r>
+        <w:rPr>
+          <w:lang w:eastAsia="en-US"/>
+        </w:rPr>
+        <w:t>git</w:t>
+      </w:r>
+      <w:proofErr w:type="spellEnd"/>
+      <w:r>
+        <w:rPr>
+          <w:lang w:eastAsia="en-US"/>
+        </w:rPr>
+        <w:t xml:space="preserve"> merge &lt;</w:t>
+      </w:r>
+      <w:proofErr w:type="spellStart"/>
+      <w:r>
+        <w:rPr>
+          <w:lang w:eastAsia="en-US"/>
+        </w:rPr>
+        <w:t>branch</w:t>
+      </w:r>
+      <w:proofErr w:type="spellEnd"/>
+      <w:r>
+        <w:rPr>
+          <w:lang w:eastAsia="en-US"/>
+        </w:rPr>
+        <w:t>&gt;</w:t>
+      </w:r>
+    </w:p>
+    <w:p>
+      <w:pPr>
+        <w:rPr>
+          <w:lang w:eastAsia="en-US"/>
+        </w:rPr>
+      </w:pPr>
+      <w:r>
+        <w:rPr>
+          <w:lang w:eastAsia="en-US"/>
+        </w:rPr>
+        <w:t xml:space="preserve">Encontra um </w:t>
+      </w:r>
+      <w:proofErr w:type="spellStart"/>
+      <w:r>
+        <w:rPr>
+          <w:lang w:eastAsia="en-US"/>
+        </w:rPr>
+        <w:t>commit</w:t>
+      </w:r>
+      <w:proofErr w:type="spellEnd"/>
+      <w:r>
+        <w:rPr>
+          <w:lang w:eastAsia="en-US"/>
+        </w:rPr>
+        <w:t xml:space="preserve"> comum (base) entre as </w:t>
+      </w:r>
+      <w:proofErr w:type="spellStart"/>
+      <w:r>
+        <w:rPr>
+          <w:lang w:eastAsia="en-US"/>
+        </w:rPr>
+        <w:t>branchs</w:t>
+      </w:r>
+      <w:proofErr w:type="spellEnd"/>
+      <w:r>
+        <w:rPr>
+          <w:lang w:eastAsia="en-US"/>
+        </w:rPr>
+        <w:t xml:space="preserve"> e aplica todos os </w:t>
+      </w:r>
+      <w:proofErr w:type="spellStart"/>
+      <w:r>
+        <w:rPr>
+          <w:lang w:eastAsia="en-US"/>
+        </w:rPr>
+        <w:t>commits</w:t>
+      </w:r>
+      <w:proofErr w:type="spellEnd"/>
+      <w:r>
+        <w:rPr>
+          <w:lang w:eastAsia="en-US"/>
+        </w:rPr>
+        <w:t xml:space="preserve"> que a </w:t>
+      </w:r>
+      <w:proofErr w:type="spellStart"/>
+      <w:r>
+        <w:rPr>
+          <w:lang w:eastAsia="en-US"/>
+        </w:rPr>
+        <w:t>branch</w:t>
+      </w:r>
+      <w:proofErr w:type="spellEnd"/>
+      <w:r>
+        <w:rPr>
+          <w:lang w:eastAsia="en-US"/>
+        </w:rPr>
+        <w:t xml:space="preserve"> atual não possui.</w:t>
+      </w:r>
+    </w:p>
+    <w:p>
+      <w:pPr>
+        <w:rPr>
+          <w:lang w:eastAsia="en-US"/>
+        </w:rPr>
+      </w:pPr>
+      <w:r>
+        <w:rPr>
+          <w:lang w:eastAsia="en-US"/>
+        </w:rPr>
+        <w:t xml:space="preserve">Caso existam </w:t>
+      </w:r>
+      <w:proofErr w:type="spellStart"/>
+      <w:r>
+        <w:rPr>
+          <w:lang w:eastAsia="en-US"/>
+        </w:rPr>
+        <w:t>commits</w:t>
+      </w:r>
+      <w:proofErr w:type="spellEnd"/>
+      <w:r>
+        <w:rPr>
+          <w:lang w:eastAsia="en-US"/>
+        </w:rPr>
+        <w:t xml:space="preserve"> na </w:t>
+      </w:r>
+      <w:proofErr w:type="spellStart"/>
+      <w:r>
+        <w:rPr>
+          <w:lang w:eastAsia="en-US"/>
+        </w:rPr>
+        <w:t>branch</w:t>
+      </w:r>
+      <w:proofErr w:type="spellEnd"/>
+      <w:r>
+        <w:rPr>
+          <w:lang w:eastAsia="en-US"/>
+        </w:rPr>
+        <w:t xml:space="preserve"> atual que não estão na outra, será criado um </w:t>
+      </w:r>
+      <w:proofErr w:type="spellStart"/>
+      <w:r>
+        <w:rPr>
+          <w:lang w:eastAsia="en-US"/>
+        </w:rPr>
+        <w:t>commit</w:t>
+      </w:r>
+      <w:proofErr w:type="spellEnd"/>
+      <w:r>
+        <w:rPr>
+          <w:lang w:eastAsia="en-US"/>
+        </w:rPr>
+        <w:t xml:space="preserve"> de merge</w:t>
+      </w:r>
+    </w:p>
+    <w:p>
+      <w:pPr>
+        <w:rPr>
+          <w:lang w:eastAsia="en-US"/>
+        </w:rPr>
+      </w:pPr>
+      <w:r>
+        <w:rPr>
+          <w:lang w:eastAsia="en-US"/>
+        </w:rPr>
+        <w:t xml:space="preserve">Recomendado utilizar quando a </w:t>
+      </w:r>
+      <w:proofErr w:type="spellStart"/>
+      <w:r>
+        <w:rPr>
+          <w:lang w:eastAsia="en-US"/>
+        </w:rPr>
+        <w:t>branch</w:t>
+      </w:r>
+      <w:proofErr w:type="spellEnd"/>
+      <w:r>
+        <w:rPr>
+          <w:lang w:eastAsia="en-US"/>
+        </w:rPr>
+        <w:t xml:space="preserve"> divergiu muito (houver possibilidade de muitos conflitos) da </w:t>
+      </w:r>
+      <w:proofErr w:type="spellStart"/>
+      <w:r>
+        <w:rPr>
+          <w:lang w:eastAsia="en-US"/>
+        </w:rPr>
+        <w:t>branch</w:t>
+      </w:r>
+      <w:proofErr w:type="spellEnd"/>
+      <w:r>
+        <w:rPr>
+          <w:lang w:eastAsia="en-US"/>
+        </w:rPr>
+        <w:t xml:space="preserve"> </w:t>
+      </w:r>
+      <w:proofErr w:type="spellStart"/>
+      <w:r>
+        <w:rPr>
+          <w:lang w:eastAsia="en-US"/>
+        </w:rPr>
+        <w:t>master</w:t>
+      </w:r>
+      <w:proofErr w:type="spellEnd"/>
+    </w:p>
+    <w:p>
+      <w:pPr>
+        <w:rPr>
+          <w:lang w:eastAsia="en-US"/>
+        </w:rPr>
+      </w:pPr>
+      <w:r>
+        <w:rPr>
+          <w:lang w:eastAsia="en-US"/>
+        </w:rPr>
+        <w:drawing>
+          <wp:inline distT="0" distB="0" distL="0" distR="0" wp14:anchorId="040A99C8" wp14:editId="012BBC50">
+            <wp:extent cx="2960484" cy="1281669"/>
+            <wp:effectExtent l="0" t="0" r="0" b="1270"/>
+            <wp:docPr id="3" name="Imagem 3" descr="Tela de celular com texto preto sobre fundo branco&#10;&#10;Descrição gerada automaticamente"/>
+            <wp:cNvGraphicFramePr>
+              <a:graphicFrameLocks xmlns:a="http://schemas.openxmlformats.org/drawingml/2006/main" noChangeAspect="1"/>
+            </wp:cNvGraphicFramePr>
+            <a:graphic xmlns:a="http://schemas.openxmlformats.org/drawingml/2006/main">
+              <a:graphicData uri="http://schemas.openxmlformats.org/drawingml/2006/picture">
+                <pic:pic xmlns:pic="http://schemas.openxmlformats.org/drawingml/2006/picture">
+                  <pic:nvPicPr>
+                    <pic:cNvPr id="1" name=""/>
+                    <pic:cNvPicPr/>
+                  </pic:nvPicPr>
+                  <pic:blipFill>
+                    <a:blip r:embed="rId11"/>
+                    <a:stretch>
+                      <a:fillRect/>
+                    </a:stretch>
+                  </pic:blipFill>
+                  <pic:spPr>
+                    <a:xfrm>
+                      <a:off x="0" y="0"/>
+                      <a:ext cx="2992345" cy="1295463"/>
+                    </a:xfrm>
+                    <a:prstGeom prst="rect">
+                      <a:avLst/>
+                    </a:prstGeom>
+                  </pic:spPr>
+                </pic:pic>
+              </a:graphicData>
+            </a:graphic>
+          </wp:inline>
+        </w:drawing>
+      </w:r>
+    </w:p>
+    <w:p>
+      <w:pPr>
+        <w:rPr>
+          <w:lang w:eastAsia="en-US"/>
+        </w:rPr>
+      </w:pPr>
+    </w:p>
+    <w:p>
+      <w:pPr>
+        <w:pStyle w:val="Ttulo2"/>
+      </w:pPr>
+      <w:proofErr w:type="spellStart"/>
+      <w:r>
+        <w:t>Git</w:t>
+      </w:r>
+      <w:proofErr w:type="spellEnd"/>
+      <w:r>
+        <w:t xml:space="preserve"> </w:t>
+      </w:r>
+      <w:proofErr w:type="spellStart"/>
+      <w:r>
+        <w:t>Rebase</w:t>
+      </w:r>
+      <w:proofErr w:type="spellEnd"/>
+    </w:p>
+    <w:p>
+      <w:pPr>
+        <w:rPr>
+          <w:lang w:eastAsia="en-US"/>
+        </w:rPr>
+      </w:pPr>
+      <w:r>
+        <w:rPr>
+          <w:lang w:eastAsia="en-US"/>
+        </w:rPr>
+        <w:t xml:space="preserve">Semelhante ao merge, porém é diferente na ordem de aplicar os </w:t>
+      </w:r>
+      <w:proofErr w:type="spellStart"/>
+      <w:r>
+        <w:rPr>
+          <w:lang w:eastAsia="en-US"/>
+        </w:rPr>
+        <w:t>commits</w:t>
+      </w:r>
+      <w:proofErr w:type="spellEnd"/>
+    </w:p>
+    <w:p>
+      <w:pPr>
+        <w:rPr>
+          <w:lang w:eastAsia="en-US"/>
+        </w:rPr>
+      </w:pPr>
+      <w:r>
+        <w:rPr>
+          <w:lang w:eastAsia="en-US"/>
+        </w:rPr>
+        <w:tab/>
+      </w:r>
+      <w:proofErr w:type="spellStart"/>
+      <w:r>
+        <w:rPr>
+          <w:lang w:eastAsia="en-US"/>
+        </w:rPr>
+        <w:t>git</w:t>
+      </w:r>
+      <w:proofErr w:type="spellEnd"/>
+      <w:r>
+        <w:rPr>
+          <w:lang w:eastAsia="en-US"/>
+        </w:rPr>
+        <w:t xml:space="preserve"> </w:t>
+      </w:r>
+      <w:proofErr w:type="spellStart"/>
+      <w:r>
+        <w:rPr>
+          <w:lang w:eastAsia="en-US"/>
+        </w:rPr>
+        <w:t>rebase</w:t>
+      </w:r>
+      <w:proofErr w:type="spellEnd"/>
+      <w:r>
+        <w:rPr>
+          <w:lang w:eastAsia="en-US"/>
+        </w:rPr>
+        <w:t xml:space="preserve"> &lt;</w:t>
+      </w:r>
+      <w:proofErr w:type="spellStart"/>
+      <w:r>
+        <w:rPr>
+          <w:lang w:eastAsia="en-US"/>
+        </w:rPr>
+        <w:t>branch</w:t>
+      </w:r>
+      <w:proofErr w:type="spellEnd"/>
+      <w:r>
+        <w:rPr>
+          <w:lang w:eastAsia="en-US"/>
+        </w:rPr>
+        <w:t>&gt;</w:t>
+      </w:r>
+    </w:p>
+    <w:p>
+      <w:pPr>
+        <w:rPr>
+          <w:lang w:eastAsia="en-US"/>
+        </w:rPr>
+      </w:pPr>
+      <w:r>
+        <w:rPr>
+          <w:lang w:eastAsia="en-US"/>
+        </w:rPr>
+        <w:t xml:space="preserve">No </w:t>
+      </w:r>
+      <w:proofErr w:type="spellStart"/>
+      <w:r>
+        <w:rPr>
+          <w:lang w:eastAsia="en-US"/>
+        </w:rPr>
+        <w:t>Rebase</w:t>
+      </w:r>
+      <w:proofErr w:type="spellEnd"/>
+      <w:r>
+        <w:rPr>
+          <w:lang w:eastAsia="en-US"/>
+        </w:rPr>
+        <w:t xml:space="preserve">, os </w:t>
+      </w:r>
+      <w:proofErr w:type="spellStart"/>
+      <w:r>
+        <w:rPr>
+          <w:lang w:eastAsia="en-US"/>
+        </w:rPr>
+        <w:t>commits</w:t>
+      </w:r>
+      <w:proofErr w:type="spellEnd"/>
+      <w:r>
+        <w:rPr>
+          <w:lang w:eastAsia="en-US"/>
+        </w:rPr>
+        <w:t xml:space="preserve"> na frente da base em &lt;</w:t>
+      </w:r>
+      <w:proofErr w:type="spellStart"/>
+      <w:r>
+        <w:rPr>
+          <w:lang w:eastAsia="en-US"/>
+        </w:rPr>
+        <w:t>branch</w:t>
+      </w:r>
+      <w:proofErr w:type="spellEnd"/>
+      <w:r>
+        <w:rPr>
+          <w:lang w:eastAsia="en-US"/>
+        </w:rPr>
+        <w:t xml:space="preserve">&gt; são removidos temporariamente, os </w:t>
+      </w:r>
+      <w:proofErr w:type="spellStart"/>
+      <w:r>
+        <w:rPr>
+          <w:lang w:eastAsia="en-US"/>
+        </w:rPr>
+        <w:t>commits</w:t>
+      </w:r>
+      <w:proofErr w:type="spellEnd"/>
+      <w:r>
+        <w:rPr>
+          <w:lang w:eastAsia="en-US"/>
+        </w:rPr>
+        <w:t xml:space="preserve"> da </w:t>
+      </w:r>
+      <w:proofErr w:type="spellStart"/>
+      <w:r>
+        <w:rPr>
+          <w:lang w:eastAsia="en-US"/>
+        </w:rPr>
+        <w:t>branch</w:t>
+      </w:r>
+      <w:proofErr w:type="spellEnd"/>
+      <w:r>
+        <w:rPr>
+          <w:lang w:eastAsia="en-US"/>
+        </w:rPr>
+        <w:t xml:space="preserve"> atual são aplicados na sua </w:t>
+      </w:r>
+      <w:proofErr w:type="spellStart"/>
+      <w:r>
+        <w:rPr>
+          <w:lang w:eastAsia="en-US"/>
+        </w:rPr>
+        <w:t>branch</w:t>
+      </w:r>
+      <w:proofErr w:type="spellEnd"/>
+      <w:r>
+        <w:rPr>
+          <w:lang w:eastAsia="en-US"/>
+        </w:rPr>
+        <w:t xml:space="preserve"> atual e por fim os </w:t>
+      </w:r>
+      <w:proofErr w:type="spellStart"/>
+      <w:r>
+        <w:rPr>
+          <w:lang w:eastAsia="en-US"/>
+        </w:rPr>
+        <w:t>commits</w:t>
+      </w:r>
+      <w:proofErr w:type="spellEnd"/>
+      <w:r>
+        <w:rPr>
+          <w:lang w:eastAsia="en-US"/>
+        </w:rPr>
+        <w:t xml:space="preserve"> de &lt;</w:t>
+      </w:r>
+      <w:proofErr w:type="spellStart"/>
+      <w:r>
+        <w:rPr>
+          <w:lang w:eastAsia="en-US"/>
+        </w:rPr>
+        <w:t>branch</w:t>
+      </w:r>
+      <w:proofErr w:type="spellEnd"/>
+      <w:r>
+        <w:rPr>
+          <w:lang w:eastAsia="en-US"/>
+        </w:rPr>
+        <w:t>&gt; são aplicados um a um, resultando em uma sequência linear.</w:t>
+      </w:r>
+    </w:p>
+    <w:p>
+      <w:pPr>
+        <w:rPr>
+          <w:lang w:eastAsia="en-US"/>
+        </w:rPr>
+      </w:pPr>
+      <w:r>
+        <w:rPr>
+          <w:lang w:eastAsia="en-US"/>
+        </w:rPr>
+        <w:lastRenderedPageBreak/>
+        <w:drawing>
+          <wp:inline distT="0" distB="0" distL="0" distR="0" wp14:anchorId="5617232A" wp14:editId="2C2C6945">
+            <wp:extent cx="3223034" cy="2138702"/>
+            <wp:effectExtent l="0" t="0" r="3175" b="0"/>
+            <wp:docPr id="4" name="Imagem 4" descr="Texto preto sobre fundo branco&#10;&#10;Descrição gerada automaticamente"/>
+            <wp:cNvGraphicFramePr>
+              <a:graphicFrameLocks xmlns:a="http://schemas.openxmlformats.org/drawingml/2006/main" noChangeAspect="1"/>
+            </wp:cNvGraphicFramePr>
+            <a:graphic xmlns:a="http://schemas.openxmlformats.org/drawingml/2006/main">
+              <a:graphicData uri="http://schemas.openxmlformats.org/drawingml/2006/picture">
+                <pic:pic xmlns:pic="http://schemas.openxmlformats.org/drawingml/2006/picture">
+                  <pic:nvPicPr>
+                    <pic:cNvPr id="1" name=""/>
+                    <pic:cNvPicPr/>
+                  </pic:nvPicPr>
+                  <pic:blipFill>
+                    <a:blip r:embed="rId12"/>
+                    <a:stretch>
+                      <a:fillRect/>
+                    </a:stretch>
+                  </pic:blipFill>
+                  <pic:spPr>
+                    <a:xfrm>
+                      <a:off x="0" y="0"/>
+                      <a:ext cx="3238127" cy="2148717"/>
+                    </a:xfrm>
+                    <a:prstGeom prst="rect">
+                      <a:avLst/>
+                    </a:prstGeom>
+                  </pic:spPr>
+                </pic:pic>
+              </a:graphicData>
+            </a:graphic>
+          </wp:inline>
+        </w:drawing>
+      </w:r>
+    </w:p>
+    <w:p>
+      <w:pPr>
+        <w:rPr>
+          <w:lang w:eastAsia="en-US"/>
+        </w:rPr>
+      </w:pPr>
+      <w:r>
+        <w:rPr>
+          <w:lang w:eastAsia="en-US"/>
+        </w:rPr>
+        <w:t xml:space="preserve">Pode acontecer conflitos que serão resolvidos para cada </w:t>
+      </w:r>
+      <w:proofErr w:type="spellStart"/>
+      <w:r>
+        <w:rPr>
+          <w:lang w:eastAsia="en-US"/>
+        </w:rPr>
+        <w:t>commit</w:t>
+      </w:r>
+      <w:proofErr w:type="spellEnd"/>
+      <w:r>
+        <w:rPr>
+          <w:lang w:eastAsia="en-US"/>
+        </w:rPr>
+        <w:t>.</w:t>
+      </w:r>
+    </w:p>
+    <w:p>
+      <w:pPr>
+        <w:rPr>
+          <w:lang w:eastAsia="en-US"/>
+        </w:rPr>
+      </w:pPr>
+    </w:p>
+    <w:p>
+      <w:pPr>
+        <w:pStyle w:val="Ttulo2"/>
+      </w:pPr>
+      <w:proofErr w:type="spellStart"/>
+      <w:r>
+        <w:t>Git</w:t>
+      </w:r>
+      <w:proofErr w:type="spellEnd"/>
+      <w:r>
+        <w:t xml:space="preserve"> </w:t>
+      </w:r>
+      <w:proofErr w:type="spellStart"/>
+      <w:r>
+        <w:t>Fetch</w:t>
+      </w:r>
+      <w:proofErr w:type="spellEnd"/>
+    </w:p>
+    <w:p>
+      <w:pPr>
+        <w:rPr>
+          <w:lang w:eastAsia="en-US"/>
+        </w:rPr>
+      </w:pPr>
+      <w:r>
+        <w:rPr>
+          <w:lang w:eastAsia="en-US"/>
+        </w:rPr>
+        <w:t xml:space="preserve">Baixa as atualizações do </w:t>
+      </w:r>
+      <w:proofErr w:type="spellStart"/>
+      <w:proofErr w:type="gramStart"/>
+      <w:r>
+        <w:rPr>
+          <w:lang w:eastAsia="en-US"/>
+        </w:rPr>
+        <w:t>remote</w:t>
+      </w:r>
+      <w:proofErr w:type="spellEnd"/>
+      <w:proofErr w:type="gramEnd"/>
+      <w:r>
+        <w:rPr>
+          <w:lang w:eastAsia="en-US"/>
+        </w:rPr>
+        <w:t xml:space="preserve"> porém não as aplica no repositório</w:t>
+      </w:r>
+    </w:p>
+    <w:p>
+      <w:pPr>
+        <w:rPr>
+          <w:lang w:eastAsia="en-US"/>
+        </w:rPr>
+      </w:pPr>
+      <w:r>
+        <w:rPr>
+          <w:lang w:eastAsia="en-US"/>
+        </w:rPr>
+        <w:tab/>
+      </w:r>
+      <w:proofErr w:type="spellStart"/>
+      <w:r>
+        <w:rPr>
+          <w:lang w:eastAsia="en-US"/>
+        </w:rPr>
+        <w:t>git</w:t>
+      </w:r>
+      <w:proofErr w:type="spellEnd"/>
+      <w:r>
+        <w:rPr>
+          <w:lang w:eastAsia="en-US"/>
+        </w:rPr>
+        <w:t xml:space="preserve"> </w:t>
+      </w:r>
+      <w:proofErr w:type="spellStart"/>
+      <w:r>
+        <w:rPr>
+          <w:lang w:eastAsia="en-US"/>
+        </w:rPr>
+        <w:t>fetch</w:t>
+      </w:r>
+      <w:proofErr w:type="spellEnd"/>
+    </w:p>
+    <w:p>
+      <w:pPr>
+        <w:rPr>
+          <w:lang w:eastAsia="en-US"/>
+        </w:rPr>
+      </w:pPr>
+      <w:r>
+        <w:rPr>
+          <w:lang w:eastAsia="en-US"/>
+        </w:rPr>
+        <w:t xml:space="preserve">Permite fazer o </w:t>
+      </w:r>
+      <w:proofErr w:type="spellStart"/>
+      <w:r>
+        <w:rPr>
+          <w:lang w:eastAsia="en-US"/>
+        </w:rPr>
+        <w:t>rebase</w:t>
+      </w:r>
+      <w:proofErr w:type="spellEnd"/>
+      <w:r>
+        <w:rPr>
+          <w:lang w:eastAsia="en-US"/>
+        </w:rPr>
+        <w:t xml:space="preserve"> de uma </w:t>
+      </w:r>
+      <w:proofErr w:type="spellStart"/>
+      <w:r>
+        <w:rPr>
+          <w:lang w:eastAsia="en-US"/>
+        </w:rPr>
+        <w:t>branch</w:t>
+      </w:r>
+      <w:proofErr w:type="spellEnd"/>
+      <w:r>
+        <w:rPr>
+          <w:lang w:eastAsia="en-US"/>
+        </w:rPr>
+        <w:t xml:space="preserve"> em vez de fazer o merge</w:t>
+      </w:r>
+    </w:p>
+    <w:p>
+      <w:pPr>
+        <w:rPr>
+          <w:lang w:eastAsia="en-US"/>
+        </w:rPr>
+      </w:pPr>
+      <w:proofErr w:type="spellStart"/>
+      <w:r>
+        <w:rPr>
+          <w:lang w:eastAsia="en-US"/>
+        </w:rPr>
+        <w:t>Pull</w:t>
+      </w:r>
+      <w:proofErr w:type="spellEnd"/>
+      <w:r>
+        <w:rPr>
+          <w:lang w:eastAsia="en-US"/>
+        </w:rPr>
+        <w:t xml:space="preserve"> = </w:t>
+      </w:r>
+      <w:proofErr w:type="spellStart"/>
+      <w:r>
+        <w:rPr>
+          <w:lang w:eastAsia="en-US"/>
+        </w:rPr>
+        <w:t>Fetch</w:t>
+      </w:r>
+      <w:proofErr w:type="spellEnd"/>
+      <w:r>
+        <w:rPr>
+          <w:lang w:eastAsia="en-US"/>
+        </w:rPr>
+        <w:t xml:space="preserve"> + Merge</w:t>
+      </w:r>
+    </w:p>
+    <w:p>
+      <w:pPr>
+        <w:rPr>
+          <w:lang w:eastAsia="en-US"/>
+        </w:rPr>
+      </w:pPr>
+      <w:proofErr w:type="spellStart"/>
+      <w:r>
+        <w:rPr>
+          <w:lang w:eastAsia="en-US"/>
+        </w:rPr>
+        <w:t>Fetch</w:t>
+      </w:r>
+      <w:proofErr w:type="spellEnd"/>
+      <w:r>
+        <w:rPr>
+          <w:lang w:eastAsia="en-US"/>
+        </w:rPr>
+        <w:t xml:space="preserve"> e </w:t>
+      </w:r>
+      <w:proofErr w:type="spellStart"/>
+      <w:r>
+        <w:rPr>
+          <w:lang w:eastAsia="en-US"/>
+        </w:rPr>
+        <w:t>Rebase</w:t>
+      </w:r>
+      <w:proofErr w:type="spellEnd"/>
+      <w:r>
+        <w:rPr>
+          <w:lang w:eastAsia="en-US"/>
+        </w:rPr>
+        <w:t xml:space="preserve"> é melhor para manter histórico do desenvolvimento</w:t>
+      </w:r>
+    </w:p>
+    <w:p>
+      <w:pPr>
+        <w:rPr>
+          <w:lang w:eastAsia="en-US"/>
+        </w:rPr>
+      </w:pPr>
+      <w:r>
+        <w:rPr>
+          <w:lang w:eastAsia="en-US"/>
+        </w:rPr>
+        <w:t xml:space="preserve">Sequência: realizar as alterações nos arquivos, realizar </w:t>
+      </w:r>
+      <w:proofErr w:type="spellStart"/>
+      <w:r>
+        <w:rPr>
+          <w:lang w:eastAsia="en-US"/>
+        </w:rPr>
+        <w:t>commit</w:t>
+      </w:r>
+      <w:proofErr w:type="spellEnd"/>
+      <w:r>
+        <w:rPr>
+          <w:lang w:eastAsia="en-US"/>
+        </w:rPr>
+        <w:t xml:space="preserve">, realizar </w:t>
+      </w:r>
+      <w:proofErr w:type="spellStart"/>
+      <w:r>
+        <w:rPr>
+          <w:lang w:eastAsia="en-US"/>
+        </w:rPr>
+        <w:t>fetch</w:t>
+      </w:r>
+      <w:proofErr w:type="spellEnd"/>
+      <w:r>
+        <w:rPr>
+          <w:lang w:eastAsia="en-US"/>
+        </w:rPr>
+        <w:t xml:space="preserve">, realizar </w:t>
+      </w:r>
+      <w:proofErr w:type="spellStart"/>
+      <w:r>
+        <w:rPr>
+          <w:lang w:eastAsia="en-US"/>
+        </w:rPr>
+        <w:t>rebase</w:t>
+      </w:r>
+      <w:proofErr w:type="spellEnd"/>
+      <w:r>
+        <w:rPr>
+          <w:lang w:eastAsia="en-US"/>
+        </w:rPr>
+        <w:t xml:space="preserve"> e solucionar possíveis conflitos, realizar </w:t>
+      </w:r>
+      <w:proofErr w:type="spellStart"/>
+      <w:r>
+        <w:rPr>
+          <w:lang w:eastAsia="en-US"/>
+        </w:rPr>
+        <w:t>push</w:t>
+      </w:r>
+      <w:proofErr w:type="spellEnd"/>
+    </w:p>
+    <w:p>
+      <w:pPr>
+        <w:pStyle w:val="Ttulo2"/>
+      </w:pPr>
+    </w:p>
+    <w:p>
+      <w:pPr>
+        <w:pStyle w:val="Ttulo2"/>
+      </w:pPr>
+      <w:proofErr w:type="spellStart"/>
+      <w:r>
+        <w:t>Tags</w:t>
+      </w:r>
+      <w:proofErr w:type="spellEnd"/>
+    </w:p>
+    <w:p>
+      <w:pPr>
+        <w:rPr>
+          <w:lang w:eastAsia="en-US"/>
+        </w:rPr>
+      </w:pPr>
+      <w:r>
+        <w:rPr>
+          <w:lang w:eastAsia="en-US"/>
+        </w:rPr>
+        <w:t>Útil para definir versões estáveis do projeto.</w:t>
+      </w:r>
+    </w:p>
+    <w:p>
+      <w:pPr>
+        <w:rPr>
+          <w:lang w:eastAsia="en-US"/>
+        </w:rPr>
+      </w:pPr>
+      <w:r>
+        <w:rPr>
+          <w:lang w:eastAsia="en-US"/>
+        </w:rPr>
+        <w:t xml:space="preserve">Semelhante a </w:t>
+      </w:r>
+      <w:proofErr w:type="spellStart"/>
+      <w:r>
+        <w:rPr>
+          <w:lang w:eastAsia="en-US"/>
+        </w:rPr>
+        <w:t>Branch</w:t>
+      </w:r>
+      <w:proofErr w:type="spellEnd"/>
+      <w:r>
+        <w:rPr>
+          <w:lang w:eastAsia="en-US"/>
+        </w:rPr>
+        <w:t xml:space="preserve">, porém não recebe mais </w:t>
+      </w:r>
+      <w:proofErr w:type="spellStart"/>
+      <w:r>
+        <w:rPr>
+          <w:lang w:eastAsia="en-US"/>
+        </w:rPr>
+        <w:t>commits</w:t>
+      </w:r>
+      <w:proofErr w:type="spellEnd"/>
+      <w:r>
+        <w:rPr>
+          <w:lang w:eastAsia="en-US"/>
+        </w:rPr>
+        <w:t>.</w:t>
+      </w:r>
+    </w:p>
+    <w:p>
+      <w:pPr>
+        <w:rPr>
+          <w:lang w:eastAsia="en-US"/>
+        </w:rPr>
+      </w:pPr>
+      <w:r>
+        <w:rPr>
+          <w:lang w:eastAsia="en-US"/>
+        </w:rPr>
+        <w:t>Guarda um estado de um repositório</w:t>
+      </w:r>
+    </w:p>
+    <w:p>
+      <w:pPr>
+        <w:rPr>
+          <w:lang w:eastAsia="en-US"/>
+        </w:rPr>
+      </w:pPr>
+      <w:r>
+        <w:rPr>
+          <w:lang w:eastAsia="en-US"/>
+        </w:rPr>
+        <w:tab/>
+      </w:r>
+      <w:proofErr w:type="spellStart"/>
+      <w:r>
+        <w:rPr>
+          <w:lang w:eastAsia="en-US"/>
+        </w:rPr>
+        <w:t>git</w:t>
+      </w:r>
+      <w:proofErr w:type="spellEnd"/>
+      <w:r>
+        <w:rPr>
+          <w:lang w:eastAsia="en-US"/>
+        </w:rPr>
+        <w:t xml:space="preserve"> </w:t>
+      </w:r>
+      <w:proofErr w:type="spellStart"/>
+      <w:r>
+        <w:rPr>
+          <w:lang w:eastAsia="en-US"/>
+        </w:rPr>
+        <w:t>tag</w:t>
+      </w:r>
+      <w:proofErr w:type="spellEnd"/>
+      <w:r>
+        <w:rPr>
+          <w:lang w:eastAsia="en-US"/>
+        </w:rPr>
+        <w:t xml:space="preserve"> [nome da </w:t>
+      </w:r>
+      <w:proofErr w:type="spellStart"/>
+      <w:r>
+        <w:rPr>
+          <w:lang w:eastAsia="en-US"/>
+        </w:rPr>
+        <w:t>tag</w:t>
+      </w:r>
+      <w:proofErr w:type="spellEnd"/>
+      <w:r>
+        <w:rPr>
+          <w:lang w:eastAsia="en-US"/>
+        </w:rPr>
+        <w:t>]</w:t>
+      </w:r>
+    </w:p>
+    <w:p>
+      <w:pPr>
+        <w:rPr>
+          <w:lang w:eastAsia="en-US"/>
+        </w:rPr>
+      </w:pPr>
+      <w:r>
+        <w:rPr>
+          <w:lang w:eastAsia="en-US"/>
+        </w:rPr>
+        <w:tab/>
+      </w:r>
+      <w:proofErr w:type="spellStart"/>
+      <w:r>
+        <w:rPr>
+          <w:lang w:eastAsia="en-US"/>
+        </w:rPr>
+        <w:t>git</w:t>
+      </w:r>
+      <w:proofErr w:type="spellEnd"/>
+      <w:r>
+        <w:rPr>
+          <w:lang w:eastAsia="en-US"/>
+        </w:rPr>
+        <w:t xml:space="preserve"> </w:t>
+      </w:r>
+      <w:proofErr w:type="spellStart"/>
+      <w:r>
+        <w:rPr>
+          <w:lang w:eastAsia="en-US"/>
+        </w:rPr>
+        <w:t>push</w:t>
+      </w:r>
+      <w:proofErr w:type="spellEnd"/>
+      <w:r>
+        <w:rPr>
+          <w:lang w:eastAsia="en-US"/>
+        </w:rPr>
+        <w:t xml:space="preserve"> &lt;</w:t>
+      </w:r>
+      <w:proofErr w:type="spellStart"/>
+      <w:r>
+        <w:rPr>
+          <w:lang w:eastAsia="en-US"/>
+        </w:rPr>
+        <w:t>remote</w:t>
+      </w:r>
+      <w:proofErr w:type="spellEnd"/>
+      <w:r>
+        <w:rPr>
+          <w:lang w:eastAsia="en-US"/>
+        </w:rPr>
+        <w:t>&gt; &lt;tag&gt;</w:t>
+      </w:r>
+      <w:r>
+        <w:rPr>
+          <w:lang w:eastAsia="en-US"/>
+        </w:rPr>
+        <w:tab/>
+      </w:r>
+    </w:p>
+    <w:p>
+      <w:pPr>
+        <w:rPr>
+          <w:lang w:eastAsia="en-US"/>
+        </w:rPr>
+      </w:pPr>
     </w:p>
     <w:sectPr>
       <w:pgSz w:w="11900" w:h="16840"/>

</xml_diff>